<commit_message>
references included in the doc
</commit_message>
<xml_diff>
--- a/Team7-inception_document.docx
+++ b/Team7-inception_document.docx
@@ -1490,14 +1490,7 @@
           <w:sz w:val="24"/>
           <w:szCs w:val="24"/>
         </w:rPr>
-        <w:t xml:space="preserve">Minimizing user intervention in </w:t>
-      </w:r>
-      <w:r>
-        <w:rPr>
-          <w:sz w:val="24"/>
-          <w:szCs w:val="24"/>
-        </w:rPr>
-        <w:t>performing repeated tasks by helping him achieve these task automatically through the application.</w:t>
+        <w:t>Minimizing user intervention in performing repeated tasks by helping him achieve these task automatically through the application.</w:t>
       </w:r>
     </w:p>
     <w:p>
@@ -1508,8 +1501,6 @@
           <w:szCs w:val="24"/>
         </w:rPr>
       </w:pPr>
-      <w:bookmarkStart w:id="0" w:name="_GoBack"/>
-      <w:bookmarkEnd w:id="0"/>
     </w:p>
     <w:p>
       <w:pPr>
@@ -1549,14 +1540,7 @@
           <w:sz w:val="24"/>
           <w:szCs w:val="24"/>
         </w:rPr>
-        <w:t>Material Desi</w:t>
-      </w:r>
-      <w:r>
-        <w:rPr>
-          <w:sz w:val="24"/>
-          <w:szCs w:val="24"/>
-        </w:rPr>
-        <w:t>gn UI</w:t>
+        <w:t>Material Design UI</w:t>
       </w:r>
     </w:p>
     <w:p>
@@ -1835,7 +1819,7 @@
     <w:p>
       <w:pPr>
         <w:rPr>
-          <w:color w:val="4472C4" w:themeColor="accent5"/>
+          <w:color w:val="2E74B5" w:themeColor="accent1" w:themeShade="BF"/>
         </w:rPr>
       </w:pPr>
       <w:r>
@@ -1861,7 +1845,7 @@
           <w:rPr>
             <w:rStyle w:val="Hyperlink"/>
             <w:rFonts w:cs="Arial"/>
-            <w:color w:val="4472C4" w:themeColor="accent5"/>
+            <w:color w:val="2E74B5" w:themeColor="accent1" w:themeShade="BF"/>
             <w:shd w:val="clear" w:color="auto" w:fill="FFFFFF"/>
           </w:rPr>
           <w:t>http://www.androidauthority.com/fix-lollipops-massive-memory-leak-coming-soon-ish-577101/</w:t>
@@ -1871,12 +1855,12 @@
     <w:p>
       <w:pPr>
         <w:rPr>
-          <w:color w:val="4472C4" w:themeColor="accent5"/>
-        </w:rPr>
-      </w:pPr>
-      <w:r>
-        <w:rPr>
-          <w:color w:val="4472C4" w:themeColor="accent5"/>
+          <w:color w:val="2E74B5" w:themeColor="accent1" w:themeShade="BF"/>
+        </w:rPr>
+      </w:pPr>
+      <w:r>
+        <w:rPr>
+          <w:color w:val="2E74B5" w:themeColor="accent1" w:themeShade="BF"/>
         </w:rPr>
         <w:t xml:space="preserve">     </w:t>
       </w:r>
@@ -1885,7 +1869,7 @@
           <w:rPr>
             <w:rStyle w:val="Hyperlink"/>
             <w:rFonts w:cs="Arial"/>
-            <w:color w:val="4472C4" w:themeColor="accent5"/>
+            <w:color w:val="2E74B5" w:themeColor="accent1" w:themeShade="BF"/>
             <w:shd w:val="clear" w:color="auto" w:fill="FFFFFF"/>
           </w:rPr>
           <w:t>https://polymer-designer.appspot.com/</w:t>
@@ -1893,37 +1877,79 @@
       </w:hyperlink>
     </w:p>
     <w:p>
-      <w:r>
-        <w:rPr>
-          <w:color w:val="4472C4" w:themeColor="accent5"/>
-        </w:rPr>
-        <w:t xml:space="preserve">   </w:t>
-      </w:r>
-      <w:r>
-        <w:rPr>
-          <w:color w:val="4472C4" w:themeColor="accent5"/>
-        </w:rPr>
-        <w:t xml:space="preserve"> </w:t>
-      </w:r>
-      <w:r>
-        <w:rPr>
-          <w:color w:val="4472C4" w:themeColor="accent5"/>
-        </w:rPr>
-        <w:t xml:space="preserve"> </w:t>
+      <w:pPr>
+        <w:rPr>
+          <w:rStyle w:val="Hyperlink"/>
+          <w:color w:val="2E74B5" w:themeColor="accent1" w:themeShade="BF"/>
+        </w:rPr>
+      </w:pPr>
+      <w:r>
+        <w:rPr>
+          <w:color w:val="2E74B5" w:themeColor="accent1" w:themeShade="BF"/>
+        </w:rPr>
+        <w:t xml:space="preserve">     </w:t>
       </w:r>
       <w:hyperlink r:id="rId16" w:history="1">
         <w:r>
           <w:rPr>
             <w:rStyle w:val="Hyperlink"/>
-            <w:color w:val="4472C4" w:themeColor="accent5"/>
+            <w:color w:val="2E74B5" w:themeColor="accent1" w:themeShade="BF"/>
           </w:rPr>
           <w:t>http://www.androidauthority.com/fix-lollipops-massive-memory-leak-coming-soon-ish-577101/</w:t>
         </w:r>
       </w:hyperlink>
     </w:p>
+    <w:p>
+      <w:pPr>
+        <w:rPr>
+          <w:color w:val="2E74B5" w:themeColor="accent1" w:themeShade="BF"/>
+        </w:rPr>
+      </w:pPr>
+      <w:r>
+        <w:rPr>
+          <w:color w:val="2E74B5" w:themeColor="accent1" w:themeShade="BF"/>
+        </w:rPr>
+        <w:t xml:space="preserve">     </w:t>
+      </w:r>
+      <w:hyperlink r:id="rId17" w:history="1">
+        <w:r>
+          <w:rPr>
+            <w:rStyle w:val="Hyperlink"/>
+            <w:color w:val="2E74B5" w:themeColor="accent1" w:themeShade="BF"/>
+          </w:rPr>
+          <w:t>http://www.google.com/design/spec/material-design/introduction.html</w:t>
+        </w:r>
+      </w:hyperlink>
+    </w:p>
+    <w:p>
+      <w:pPr>
+        <w:rPr>
+          <w:color w:val="2E74B5" w:themeColor="accent1" w:themeShade="BF"/>
+        </w:rPr>
+      </w:pPr>
+      <w:r>
+        <w:rPr>
+          <w:color w:val="2E74B5" w:themeColor="accent1" w:themeShade="BF"/>
+        </w:rPr>
+        <w:t xml:space="preserve">     </w:t>
+      </w:r>
+      <w:hyperlink r:id="rId18" w:history="1">
+        <w:r>
+          <w:rPr>
+            <w:rStyle w:val="Hyperlink"/>
+            <w:color w:val="2E74B5" w:themeColor="accent1" w:themeShade="BF"/>
+          </w:rPr>
+          <w:t>https://developer.android.com/google/play-services/location.html</w:t>
+        </w:r>
+      </w:hyperlink>
+    </w:p>
     <w:p/>
+    <w:p>
+      <w:bookmarkStart w:id="0" w:name="_GoBack"/>
+      <w:bookmarkEnd w:id="0"/>
+    </w:p>
     <w:sectPr>
-      <w:footerReference w:type="default" r:id="rId17"/>
+      <w:footerReference w:type="default" r:id="rId19"/>
       <w:pgSz w:w="12240" w:h="15840"/>
       <w:pgMar w:top="1440" w:right="1440" w:bottom="1440" w:left="1440" w:header="720" w:footer="720" w:gutter="0"/>
       <w:cols w:space="720"/>
@@ -2055,7 +2081,7 @@
                                   <w:szCs w:val="72"/>
                                   <w:lang w:val="zh-TW" w:eastAsia="zh-TW"/>
                                 </w:rPr>
-                                <w:t>3</w:t>
+                                <w:t>4</w:t>
                               </w:r>
                               <w:r>
                                 <w:rPr>
@@ -2126,7 +2152,7 @@
                             <w:szCs w:val="72"/>
                             <w:lang w:val="zh-TW" w:eastAsia="zh-TW"/>
                           </w:rPr>
-                          <w:t>3</w:t>
+                          <w:t>4</w:t>
                         </w:r>
                         <w:r>
                           <w:rPr>
@@ -3538,6 +3564,7 @@
   <w:style w:type="character" w:default="1" w:styleId="DefaultParagraphFont">
     <w:name w:val="Default Paragraph Font"/>
     <w:uiPriority w:val="1"/>
+    <w:semiHidden/>
     <w:unhideWhenUsed/>
   </w:style>
   <w:style w:type="table" w:default="1" w:styleId="TableNormal">
@@ -3966,7 +3993,7 @@
 </file>
 
 <file path=customXml/itemProps1.xml><?xml version="1.0" encoding="utf-8"?>
-<ds:datastoreItem xmlns:ds="http://schemas.openxmlformats.org/officeDocument/2006/customXml" ds:itemID="{E030019F-6C35-4544-90F2-4607F941338A}">
+<ds:datastoreItem xmlns:ds="http://schemas.openxmlformats.org/officeDocument/2006/customXml" ds:itemID="{FE9C1A44-72B9-4819-93FF-15A154EDE675}">
   <ds:schemaRefs>
     <ds:schemaRef ds:uri="http://schemas.openxmlformats.org/officeDocument/2006/bibliography"/>
   </ds:schemaRefs>

</xml_diff>